<commit_message>
UX Good, Performance Not Great
- All new features now integrated with switches.
- Obsolete experimental stuff that was commented out is now removed.
- PCEN is now optional inside preprocessor (activated by passing of optional inputs).
- Training can run in single- or multi-call mode.
- Multi- uses featureBuffer to break sequences into shorter frames.
- Each frame is individually standardized.
- Inference now runs in one of 3 modes: normal, framed, event-split.
- Normal processes entire audio file at once
- Framed computes entire audio file's spectrogram, then splits into frames, standardizes, then does predict().
- Event-split uses signal statistics to split audio file into segments of approximately equal power. Files with steady levels might not be split. Each segment's spectrogram is computed separately and passed to predict().
- Adjudicator is finished.
</commit_message>
<xml_diff>
--- a/GAVDNetAdjudicator/GAVDNet Adjudicator User Manual.docx
+++ b/GAVDNetAdjudicator/GAVDNet Adjudicator User Manual.docx
@@ -101,19 +101,61 @@
         </w:numPr>
       </w:pPr>
       <w:r>
-        <w:t>Verify that MATLAB Runtime(R2024b) is installed. If it is not, download and install the Windows version of the MATLAB Runtime for R2024b from the following link on the MathWorks website:</w:t>
+        <w:t>Run the “</w:t>
+      </w:r>
+      <w:r>
+        <w:t>AdjudicatorInstaller_mcr.exe</w:t>
+      </w:r>
+      <w:r>
+        <w:t>” file. This should install both MATLAB Runtime, and the Adjudicator app.</w:t>
       </w:r>
     </w:p>
     <w:p>
       <w:pPr>
-        <w:ind w:firstLine="720"/>
+        <w:pStyle w:val="ListParagraph"/>
+        <w:numPr>
+          <w:ilvl w:val="0"/>
+          <w:numId w:val="15"/>
+        </w:numPr>
+      </w:pPr>
+      <w:r>
+        <w:t>If this does not work, download MATLAB Runtime from the link below and install it, then try launching the Adjudicator app again.</w:t>
+      </w:r>
+    </w:p>
+    <w:p>
+      <w:pPr>
+        <w:pStyle w:val="ListParagraph"/>
+        <w:ind w:left="1440"/>
       </w:pPr>
       <w:hyperlink r:id="rId7" w:history="1">
         <w:r>
           <w:rPr>
             <w:rStyle w:val="Hyperlink"/>
           </w:rPr>
-          <w:t>https://www.mathworks.com/products/compiler/mcr/index.html</w:t>
+          <w:t>https://au.mathworks.com/products/compiler/matlab-runtime.html</w:t>
+        </w:r>
+      </w:hyperlink>
+    </w:p>
+    <w:p>
+      <w:pPr>
+        <w:pStyle w:val="ListParagraph"/>
+        <w:numPr>
+          <w:ilvl w:val="0"/>
+          <w:numId w:val="15"/>
+        </w:numPr>
+      </w:pPr>
+      <w:r>
+        <w:t>If this still doesn’t work, contact</w:t>
+      </w:r>
+      <w:r>
+        <w:t xml:space="preserve"> </w:t>
+      </w:r>
+      <w:hyperlink r:id="rId8" w:history="1">
+        <w:r>
+          <w:rPr>
+            <w:rStyle w:val="Hyperlink"/>
+          </w:rPr>
+          <w:t>b.jancovich@unsw.edu.au</w:t>
         </w:r>
       </w:hyperlink>
     </w:p>
@@ -172,7 +214,7 @@
                     <pic:cNvPicPr/>
                   </pic:nvPicPr>
                   <pic:blipFill>
-                    <a:blip r:embed="rId8"/>
+                    <a:blip r:embed="rId9"/>
                     <a:stretch>
                       <a:fillRect/>
                     </a:stretch>
@@ -284,7 +326,7 @@
                     <pic:cNvPicPr/>
                   </pic:nvPicPr>
                   <pic:blipFill rotWithShape="1">
-                    <a:blip r:embed="rId8"/>
+                    <a:blip r:embed="rId9"/>
                     <a:srcRect l="1187" t="5219" r="54259" b="84911"/>
                     <a:stretch>
                       <a:fillRect/>
@@ -382,7 +424,7 @@
                     <pic:cNvPicPr/>
                   </pic:nvPicPr>
                   <pic:blipFill rotWithShape="1">
-                    <a:blip r:embed="rId8"/>
+                    <a:blip r:embed="rId9"/>
                     <a:srcRect l="45427" t="4902" r="1146" b="85111"/>
                     <a:stretch>
                       <a:fillRect/>
@@ -440,43 +482,49 @@
         <w:t xml:space="preserve"> </w:t>
       </w:r>
       <w:r>
-        <w:t>spectrogram display s</w:t>
-      </w:r>
-      <w:r>
-        <w:t xml:space="preserve">hows a spectrogram of the audio around the detection </w:t>
+        <w:t>display s</w:t>
+      </w:r>
+      <w:r>
+        <w:t xml:space="preserve">hows a spectrogram of the audio </w:t>
+      </w:r>
+      <w:r>
+        <w:t xml:space="preserve">in the time region of </w:t>
+      </w:r>
+      <w:r>
+        <w:t>the detect</w:t>
+      </w:r>
+      <w:r>
+        <w:t>ed</w:t>
+      </w:r>
+      <w:r>
+        <w:t xml:space="preserve"> </w:t>
       </w:r>
       <w:r>
         <w:t>call</w:t>
       </w:r>
       <w:r>
-        <w:t xml:space="preserve">. </w:t>
-      </w:r>
-      <w:r>
-        <w:t xml:space="preserve">In theory, the </w:t>
-      </w:r>
-      <w:r>
-        <w:t xml:space="preserve">detection </w:t>
-      </w:r>
-      <w:r>
-        <w:t xml:space="preserve">will </w:t>
-      </w:r>
-      <w:r>
-        <w:t xml:space="preserve">be </w:t>
-      </w:r>
-      <w:r>
-        <w:t>centred</w:t>
-      </w:r>
-      <w:r>
-        <w:t xml:space="preserve"> in the spectrogram, with </w:t>
-      </w:r>
-      <w:r>
-        <w:t xml:space="preserve">15 seconds </w:t>
-      </w:r>
-      <w:r>
-        <w:t xml:space="preserve">of the signal before and after the detection also displayed for context. </w:t>
-      </w:r>
-      <w:r>
-        <w:t xml:space="preserve">In practice though, the call detection could be more towards the start or end of the spectrogram. </w:t>
+        <w:t xml:space="preserve">, beginning </w:t>
+      </w:r>
+      <w:r>
+        <w:t xml:space="preserve">1 second </w:t>
+      </w:r>
+      <w:r>
+        <w:t xml:space="preserve">before the </w:t>
+      </w:r>
+      <w:r>
+        <w:t xml:space="preserve">actual </w:t>
+      </w:r>
+      <w:r>
+        <w:t>detection</w:t>
+      </w:r>
+      <w:r>
+        <w:t xml:space="preserve">, to give some </w:t>
+      </w:r>
+      <w:r>
+        <w:t xml:space="preserve">context. </w:t>
+      </w:r>
+      <w:r>
+        <w:t xml:space="preserve">The end of the spectrogram is either 60 seconds from the detection start time, or the end of the detection, whichever is longer. </w:t>
       </w:r>
       <w:r>
         <w:t xml:space="preserve">The </w:t>
@@ -523,7 +571,7 @@
                     <pic:cNvPicPr/>
                   </pic:nvPicPr>
                   <pic:blipFill rotWithShape="1">
-                    <a:blip r:embed="rId8"/>
+                    <a:blip r:embed="rId9"/>
                     <a:srcRect l="6336" t="15453" b="38007"/>
                     <a:stretch>
                       <a:fillRect/>
@@ -578,7 +626,13 @@
         </w:numPr>
       </w:pPr>
       <w:r>
-        <w:t>Window Size (seconds): Length of analysis window (default: 0.8s)</w:t>
+        <w:t xml:space="preserve">Window Size (seconds): Length of analysis window (default: </w:t>
+      </w:r>
+      <w:r>
+        <w:t>1</w:t>
+      </w:r>
+      <w:r>
+        <w:t>s)</w:t>
       </w:r>
     </w:p>
     <w:p>
@@ -614,7 +668,13 @@
         </w:numPr>
       </w:pPr>
       <w:r>
-        <w:t>Dynamic Range (dB): Colour scale range (default: 80 dB)</w:t>
+        <w:t xml:space="preserve">Dynamic Range (dB): Colour scale range (default: </w:t>
+      </w:r>
+      <w:r>
+        <w:t>3</w:t>
+      </w:r>
+      <w:r>
+        <w:t>0 dB)</w:t>
       </w:r>
     </w:p>
     <w:p>
@@ -638,7 +698,7 @@
                     <pic:cNvPicPr/>
                   </pic:nvPicPr>
                   <pic:blipFill rotWithShape="1">
-                    <a:blip r:embed="rId8"/>
+                    <a:blip r:embed="rId9"/>
                     <a:srcRect l="50137" t="72168" r="1511" b="1981"/>
                     <a:stretch>
                       <a:fillRect/>
@@ -905,7 +965,7 @@
                     <pic:cNvPicPr/>
                   </pic:nvPicPr>
                   <pic:blipFill rotWithShape="1">
-                    <a:blip r:embed="rId8"/>
+                    <a:blip r:embed="rId9"/>
                     <a:srcRect t="15077" b="28398"/>
                     <a:stretch>
                       <a:fillRect/>
@@ -1195,7 +1255,25 @@
               <w:cnfStyle w:val="000000000000" w:firstRow="0" w:lastRow="0" w:firstColumn="0" w:lastColumn="0" w:oddVBand="0" w:evenVBand="0" w:oddHBand="0" w:evenHBand="0" w:firstRowFirstColumn="0" w:firstRowLastColumn="0" w:lastRowFirstColumn="0" w:lastRowLastColumn="0"/>
             </w:pPr>
             <w:r>
-              <w:t>Multiple, overlapping calls/reverberation/multipath reflections creating an indistinct horizontal band of energy that has the same frequency bandwidth as the call of interest. Resembles band-limited noise.</w:t>
+              <w:t xml:space="preserve">Multiple, overlapping calls/reverberation/multipath reflections creating an indistinct horizontal band of energy that has the same frequency bandwidth as the call of interest. </w:t>
+            </w:r>
+            <w:r>
+              <w:t>May r</w:t>
+            </w:r>
+            <w:r>
+              <w:t xml:space="preserve">esembles </w:t>
+            </w:r>
+            <w:r>
+              <w:t>narrow band</w:t>
+            </w:r>
+            <w:r>
+              <w:t xml:space="preserve"> noise</w:t>
+            </w:r>
+            <w:r>
+              <w:t>, or a continuous tone at the same frequency as the song of interest</w:t>
+            </w:r>
+            <w:r>
+              <w:t>.</w:t>
             </w:r>
           </w:p>
         </w:tc>
@@ -1276,6 +1354,7 @@
         </w:tc>
       </w:tr>
     </w:tbl>
+    <w:p/>
     <w:p>
       <w:r>
         <w:t xml:space="preserve">Remember to use </w:t>
@@ -1379,12 +1458,7 @@
       </w:r>
     </w:p>
     <w:sectPr>
-      <w:headerReference w:type="even" r:id="rId9"/>
-      <w:headerReference w:type="default" r:id="rId10"/>
-      <w:footerReference w:type="even" r:id="rId11"/>
-      <w:footerReference w:type="default" r:id="rId12"/>
-      <w:headerReference w:type="first" r:id="rId13"/>
-      <w:footerReference w:type="first" r:id="rId14"/>
+      <w:footerReference w:type="default" r:id="rId10"/>
       <w:pgSz w:w="11906" w:h="16838"/>
       <w:pgMar w:top="1440" w:right="1440" w:bottom="1440" w:left="1440" w:header="708" w:footer="708" w:gutter="0"/>
       <w:cols w:space="708"/>
@@ -1423,16 +1497,6 @@
 <w:ftr xmlns:wpc="http://schemas.microsoft.com/office/word/2010/wordprocessingCanvas" xmlns:cx="http://schemas.microsoft.com/office/drawing/2014/chartex" xmlns:cx1="http://schemas.microsoft.com/office/drawing/2015/9/8/chartex" xmlns:cx2="http://schemas.microsoft.com/office/drawing/2015/10/21/chartex" xmlns:cx3="http://schemas.microsoft.com/office/drawing/2016/5/9/chartex" xmlns:cx4="http://schemas.microsoft.com/office/drawing/2016/5/10/chartex" xmlns:cx5="http://schemas.microsoft.com/office/drawing/2016/5/11/chartex" xmlns:cx6="http://schemas.microsoft.com/office/drawing/2016/5/12/chartex" xmlns:cx7="http://schemas.microsoft.com/office/drawing/2016/5/13/chartex" xmlns:cx8="http://schemas.microsoft.com/office/drawing/2016/5/14/chartex" xmlns:mc="http://schemas.openxmlformats.org/markup-compatibility/2006" xmlns:aink="http://schemas.microsoft.com/office/drawing/2016/ink" xmlns:am3d="http://schemas.microsoft.com/office/drawing/2017/model3d" xmlns:o="urn:schemas-microsoft-com:office:office" xmlns:oel="http://schemas.microsoft.com/office/2019/extlst" xmlns:r="http://schemas.openxmlformats.org/officeDocument/2006/relationships" xmlns:m="http://schemas.openxmlformats.org/officeDocument/2006/math" xmlns:v="urn:schemas-microsoft-com:vml" xmlns:wp14="http://schemas.microsoft.com/office/word/2010/wordprocessingDrawing" xmlns:wp="http://schemas.openxmlformats.org/drawingml/2006/wordprocessingDrawing" xmlns:w10="urn:schemas-microsoft-com:office:word" xmlns:w="http://schemas.openxmlformats.org/wordprocessingml/2006/main" xmlns:w14="http://schemas.microsoft.com/office/word/2010/wordml" xmlns:w15="http://schemas.microsoft.com/office/word/2012/wordml" xmlns:w16cex="http://schemas.microsoft.com/office/word/2018/wordml/cex" xmlns:w16cid="http://schemas.microsoft.com/office/word/2016/wordml/cid" xmlns:w16="http://schemas.microsoft.com/office/word/2018/wordml" xmlns:w16du="http://schemas.microsoft.com/office/word/2023/wordml/word16du" xmlns:w16sdtdh="http://schemas.microsoft.com/office/word/2020/wordml/sdtdatahash" xmlns:w16sdtfl="http://schemas.microsoft.com/office/word/2024/wordml/sdtformatlock" xmlns:w16se="http://schemas.microsoft.com/office/word/2015/wordml/symex" xmlns:wpg="http://schemas.microsoft.com/office/word/2010/wordprocessingGroup" xmlns:wpi="http://schemas.microsoft.com/office/word/2010/wordprocessingInk" xmlns:wne="http://schemas.microsoft.com/office/word/2006/wordml" xmlns:wps="http://schemas.microsoft.com/office/word/2010/wordprocessingShape" mc:Ignorable="w14 w15 w16se w16cid w16 w16cex w16sdtdh w16sdtfl w16du wp14">
   <w:p>
     <w:pPr>
-      <w:pStyle w:val="Footer"/>
-    </w:pPr>
-  </w:p>
-</w:ftr>
-</file>
-
-<file path=word/footer2.xml><?xml version="1.0" encoding="utf-8"?>
-<w:ftr xmlns:wpc="http://schemas.microsoft.com/office/word/2010/wordprocessingCanvas" xmlns:cx="http://schemas.microsoft.com/office/drawing/2014/chartex" xmlns:cx1="http://schemas.microsoft.com/office/drawing/2015/9/8/chartex" xmlns:cx2="http://schemas.microsoft.com/office/drawing/2015/10/21/chartex" xmlns:cx3="http://schemas.microsoft.com/office/drawing/2016/5/9/chartex" xmlns:cx4="http://schemas.microsoft.com/office/drawing/2016/5/10/chartex" xmlns:cx5="http://schemas.microsoft.com/office/drawing/2016/5/11/chartex" xmlns:cx6="http://schemas.microsoft.com/office/drawing/2016/5/12/chartex" xmlns:cx7="http://schemas.microsoft.com/office/drawing/2016/5/13/chartex" xmlns:cx8="http://schemas.microsoft.com/office/drawing/2016/5/14/chartex" xmlns:mc="http://schemas.openxmlformats.org/markup-compatibility/2006" xmlns:aink="http://schemas.microsoft.com/office/drawing/2016/ink" xmlns:am3d="http://schemas.microsoft.com/office/drawing/2017/model3d" xmlns:o="urn:schemas-microsoft-com:office:office" xmlns:oel="http://schemas.microsoft.com/office/2019/extlst" xmlns:r="http://schemas.openxmlformats.org/officeDocument/2006/relationships" xmlns:m="http://schemas.openxmlformats.org/officeDocument/2006/math" xmlns:v="urn:schemas-microsoft-com:vml" xmlns:wp14="http://schemas.microsoft.com/office/word/2010/wordprocessingDrawing" xmlns:wp="http://schemas.openxmlformats.org/drawingml/2006/wordprocessingDrawing" xmlns:w10="urn:schemas-microsoft-com:office:word" xmlns:w="http://schemas.openxmlformats.org/wordprocessingml/2006/main" xmlns:w14="http://schemas.microsoft.com/office/word/2010/wordml" xmlns:w15="http://schemas.microsoft.com/office/word/2012/wordml" xmlns:w16cex="http://schemas.microsoft.com/office/word/2018/wordml/cex" xmlns:w16cid="http://schemas.microsoft.com/office/word/2016/wordml/cid" xmlns:w16="http://schemas.microsoft.com/office/word/2018/wordml" xmlns:w16du="http://schemas.microsoft.com/office/word/2023/wordml/word16du" xmlns:w16sdtdh="http://schemas.microsoft.com/office/word/2020/wordml/sdtdatahash" xmlns:w16sdtfl="http://schemas.microsoft.com/office/word/2024/wordml/sdtformatlock" xmlns:w16se="http://schemas.microsoft.com/office/word/2015/wordml/symex" xmlns:wpg="http://schemas.microsoft.com/office/word/2010/wordprocessingGroup" xmlns:wpi="http://schemas.microsoft.com/office/word/2010/wordprocessingInk" xmlns:wne="http://schemas.microsoft.com/office/word/2006/wordml" xmlns:wps="http://schemas.microsoft.com/office/word/2010/wordprocessingShape" mc:Ignorable="w14 w15 w16se w16cid w16 w16cex w16sdtdh w16sdtfl w16du wp14">
-  <w:p>
-    <w:pPr>
       <w:rPr>
         <w:color w:val="262626" w:themeColor="text1" w:themeTint="D9"/>
         <w:sz w:val="16"/>
@@ -1588,16 +1652,6 @@
       </w:rPr>
       <w:br/>
     </w:r>
-  </w:p>
-</w:ftr>
-</file>
-
-<file path=word/footer3.xml><?xml version="1.0" encoding="utf-8"?>
-<w:ftr xmlns:wpc="http://schemas.microsoft.com/office/word/2010/wordprocessingCanvas" xmlns:cx="http://schemas.microsoft.com/office/drawing/2014/chartex" xmlns:cx1="http://schemas.microsoft.com/office/drawing/2015/9/8/chartex" xmlns:cx2="http://schemas.microsoft.com/office/drawing/2015/10/21/chartex" xmlns:cx3="http://schemas.microsoft.com/office/drawing/2016/5/9/chartex" xmlns:cx4="http://schemas.microsoft.com/office/drawing/2016/5/10/chartex" xmlns:cx5="http://schemas.microsoft.com/office/drawing/2016/5/11/chartex" xmlns:cx6="http://schemas.microsoft.com/office/drawing/2016/5/12/chartex" xmlns:cx7="http://schemas.microsoft.com/office/drawing/2016/5/13/chartex" xmlns:cx8="http://schemas.microsoft.com/office/drawing/2016/5/14/chartex" xmlns:mc="http://schemas.openxmlformats.org/markup-compatibility/2006" xmlns:aink="http://schemas.microsoft.com/office/drawing/2016/ink" xmlns:am3d="http://schemas.microsoft.com/office/drawing/2017/model3d" xmlns:o="urn:schemas-microsoft-com:office:office" xmlns:oel="http://schemas.microsoft.com/office/2019/extlst" xmlns:r="http://schemas.openxmlformats.org/officeDocument/2006/relationships" xmlns:m="http://schemas.openxmlformats.org/officeDocument/2006/math" xmlns:v="urn:schemas-microsoft-com:vml" xmlns:wp14="http://schemas.microsoft.com/office/word/2010/wordprocessingDrawing" xmlns:wp="http://schemas.openxmlformats.org/drawingml/2006/wordprocessingDrawing" xmlns:w10="urn:schemas-microsoft-com:office:word" xmlns:w="http://schemas.openxmlformats.org/wordprocessingml/2006/main" xmlns:w14="http://schemas.microsoft.com/office/word/2010/wordml" xmlns:w15="http://schemas.microsoft.com/office/word/2012/wordml" xmlns:w16cex="http://schemas.microsoft.com/office/word/2018/wordml/cex" xmlns:w16cid="http://schemas.microsoft.com/office/word/2016/wordml/cid" xmlns:w16="http://schemas.microsoft.com/office/word/2018/wordml" xmlns:w16du="http://schemas.microsoft.com/office/word/2023/wordml/word16du" xmlns:w16sdtdh="http://schemas.microsoft.com/office/word/2020/wordml/sdtdatahash" xmlns:w16sdtfl="http://schemas.microsoft.com/office/word/2024/wordml/sdtformatlock" xmlns:w16se="http://schemas.microsoft.com/office/word/2015/wordml/symex" xmlns:wpg="http://schemas.microsoft.com/office/word/2010/wordprocessingGroup" xmlns:wpi="http://schemas.microsoft.com/office/word/2010/wordprocessingInk" xmlns:wne="http://schemas.microsoft.com/office/word/2006/wordml" xmlns:wps="http://schemas.microsoft.com/office/word/2010/wordprocessingShape" mc:Ignorable="w14 w15 w16se w16cid w16 w16cex w16sdtdh w16sdtfl w16du wp14">
-  <w:p>
-    <w:pPr>
-      <w:pStyle w:val="Footer"/>
-    </w:pPr>
   </w:p>
 </w:ftr>
 </file>
@@ -1625,36 +1679,6 @@
     </w:p>
   </w:footnote>
 </w:footnotes>
-</file>
-
-<file path=word/header1.xml><?xml version="1.0" encoding="utf-8"?>
-<w:hdr xmlns:wpc="http://schemas.microsoft.com/office/word/2010/wordprocessingCanvas" xmlns:cx="http://schemas.microsoft.com/office/drawing/2014/chartex" xmlns:cx1="http://schemas.microsoft.com/office/drawing/2015/9/8/chartex" xmlns:cx2="http://schemas.microsoft.com/office/drawing/2015/10/21/chartex" xmlns:cx3="http://schemas.microsoft.com/office/drawing/2016/5/9/chartex" xmlns:cx4="http://schemas.microsoft.com/office/drawing/2016/5/10/chartex" xmlns:cx5="http://schemas.microsoft.com/office/drawing/2016/5/11/chartex" xmlns:cx6="http://schemas.microsoft.com/office/drawing/2016/5/12/chartex" xmlns:cx7="http://schemas.microsoft.com/office/drawing/2016/5/13/chartex" xmlns:cx8="http://schemas.microsoft.com/office/drawing/2016/5/14/chartex" xmlns:mc="http://schemas.openxmlformats.org/markup-compatibility/2006" xmlns:aink="http://schemas.microsoft.com/office/drawing/2016/ink" xmlns:am3d="http://schemas.microsoft.com/office/drawing/2017/model3d" xmlns:o="urn:schemas-microsoft-com:office:office" xmlns:oel="http://schemas.microsoft.com/office/2019/extlst" xmlns:r="http://schemas.openxmlformats.org/officeDocument/2006/relationships" xmlns:m="http://schemas.openxmlformats.org/officeDocument/2006/math" xmlns:v="urn:schemas-microsoft-com:vml" xmlns:wp14="http://schemas.microsoft.com/office/word/2010/wordprocessingDrawing" xmlns:wp="http://schemas.openxmlformats.org/drawingml/2006/wordprocessingDrawing" xmlns:w10="urn:schemas-microsoft-com:office:word" xmlns:w="http://schemas.openxmlformats.org/wordprocessingml/2006/main" xmlns:w14="http://schemas.microsoft.com/office/word/2010/wordml" xmlns:w15="http://schemas.microsoft.com/office/word/2012/wordml" xmlns:w16cex="http://schemas.microsoft.com/office/word/2018/wordml/cex" xmlns:w16cid="http://schemas.microsoft.com/office/word/2016/wordml/cid" xmlns:w16="http://schemas.microsoft.com/office/word/2018/wordml" xmlns:w16du="http://schemas.microsoft.com/office/word/2023/wordml/word16du" xmlns:w16sdtdh="http://schemas.microsoft.com/office/word/2020/wordml/sdtdatahash" xmlns:w16sdtfl="http://schemas.microsoft.com/office/word/2024/wordml/sdtformatlock" xmlns:w16se="http://schemas.microsoft.com/office/word/2015/wordml/symex" xmlns:wpg="http://schemas.microsoft.com/office/word/2010/wordprocessingGroup" xmlns:wpi="http://schemas.microsoft.com/office/word/2010/wordprocessingInk" xmlns:wne="http://schemas.microsoft.com/office/word/2006/wordml" xmlns:wps="http://schemas.microsoft.com/office/word/2010/wordprocessingShape" mc:Ignorable="w14 w15 w16se w16cid w16 w16cex w16sdtdh w16sdtfl w16du wp14">
-  <w:p>
-    <w:pPr>
-      <w:pStyle w:val="Header"/>
-    </w:pPr>
-  </w:p>
-</w:hdr>
-</file>
-
-<file path=word/header2.xml><?xml version="1.0" encoding="utf-8"?>
-<w:hdr xmlns:wpc="http://schemas.microsoft.com/office/word/2010/wordprocessingCanvas" xmlns:cx="http://schemas.microsoft.com/office/drawing/2014/chartex" xmlns:cx1="http://schemas.microsoft.com/office/drawing/2015/9/8/chartex" xmlns:cx2="http://schemas.microsoft.com/office/drawing/2015/10/21/chartex" xmlns:cx3="http://schemas.microsoft.com/office/drawing/2016/5/9/chartex" xmlns:cx4="http://schemas.microsoft.com/office/drawing/2016/5/10/chartex" xmlns:cx5="http://schemas.microsoft.com/office/drawing/2016/5/11/chartex" xmlns:cx6="http://schemas.microsoft.com/office/drawing/2016/5/12/chartex" xmlns:cx7="http://schemas.microsoft.com/office/drawing/2016/5/13/chartex" xmlns:cx8="http://schemas.microsoft.com/office/drawing/2016/5/14/chartex" xmlns:mc="http://schemas.openxmlformats.org/markup-compatibility/2006" xmlns:aink="http://schemas.microsoft.com/office/drawing/2016/ink" xmlns:am3d="http://schemas.microsoft.com/office/drawing/2017/model3d" xmlns:o="urn:schemas-microsoft-com:office:office" xmlns:oel="http://schemas.microsoft.com/office/2019/extlst" xmlns:r="http://schemas.openxmlformats.org/officeDocument/2006/relationships" xmlns:m="http://schemas.openxmlformats.org/officeDocument/2006/math" xmlns:v="urn:schemas-microsoft-com:vml" xmlns:wp14="http://schemas.microsoft.com/office/word/2010/wordprocessingDrawing" xmlns:wp="http://schemas.openxmlformats.org/drawingml/2006/wordprocessingDrawing" xmlns:w10="urn:schemas-microsoft-com:office:word" xmlns:w="http://schemas.openxmlformats.org/wordprocessingml/2006/main" xmlns:w14="http://schemas.microsoft.com/office/word/2010/wordml" xmlns:w15="http://schemas.microsoft.com/office/word/2012/wordml" xmlns:w16cex="http://schemas.microsoft.com/office/word/2018/wordml/cex" xmlns:w16cid="http://schemas.microsoft.com/office/word/2016/wordml/cid" xmlns:w16="http://schemas.microsoft.com/office/word/2018/wordml" xmlns:w16du="http://schemas.microsoft.com/office/word/2023/wordml/word16du" xmlns:w16sdtdh="http://schemas.microsoft.com/office/word/2020/wordml/sdtdatahash" xmlns:w16sdtfl="http://schemas.microsoft.com/office/word/2024/wordml/sdtformatlock" xmlns:w16se="http://schemas.microsoft.com/office/word/2015/wordml/symex" xmlns:wpg="http://schemas.microsoft.com/office/word/2010/wordprocessingGroup" xmlns:wpi="http://schemas.microsoft.com/office/word/2010/wordprocessingInk" xmlns:wne="http://schemas.microsoft.com/office/word/2006/wordml" xmlns:wps="http://schemas.microsoft.com/office/word/2010/wordprocessingShape" mc:Ignorable="w14 w15 w16se w16cid w16 w16cex w16sdtdh w16sdtfl w16du wp14">
-  <w:p>
-    <w:pPr>
-      <w:pStyle w:val="Header"/>
-    </w:pPr>
-  </w:p>
-</w:hdr>
-</file>
-
-<file path=word/header3.xml><?xml version="1.0" encoding="utf-8"?>
-<w:hdr xmlns:wpc="http://schemas.microsoft.com/office/word/2010/wordprocessingCanvas" xmlns:cx="http://schemas.microsoft.com/office/drawing/2014/chartex" xmlns:cx1="http://schemas.microsoft.com/office/drawing/2015/9/8/chartex" xmlns:cx2="http://schemas.microsoft.com/office/drawing/2015/10/21/chartex" xmlns:cx3="http://schemas.microsoft.com/office/drawing/2016/5/9/chartex" xmlns:cx4="http://schemas.microsoft.com/office/drawing/2016/5/10/chartex" xmlns:cx5="http://schemas.microsoft.com/office/drawing/2016/5/11/chartex" xmlns:cx6="http://schemas.microsoft.com/office/drawing/2016/5/12/chartex" xmlns:cx7="http://schemas.microsoft.com/office/drawing/2016/5/13/chartex" xmlns:cx8="http://schemas.microsoft.com/office/drawing/2016/5/14/chartex" xmlns:mc="http://schemas.openxmlformats.org/markup-compatibility/2006" xmlns:aink="http://schemas.microsoft.com/office/drawing/2016/ink" xmlns:am3d="http://schemas.microsoft.com/office/drawing/2017/model3d" xmlns:o="urn:schemas-microsoft-com:office:office" xmlns:oel="http://schemas.microsoft.com/office/2019/extlst" xmlns:r="http://schemas.openxmlformats.org/officeDocument/2006/relationships" xmlns:m="http://schemas.openxmlformats.org/officeDocument/2006/math" xmlns:v="urn:schemas-microsoft-com:vml" xmlns:wp14="http://schemas.microsoft.com/office/word/2010/wordprocessingDrawing" xmlns:wp="http://schemas.openxmlformats.org/drawingml/2006/wordprocessingDrawing" xmlns:w10="urn:schemas-microsoft-com:office:word" xmlns:w="http://schemas.openxmlformats.org/wordprocessingml/2006/main" xmlns:w14="http://schemas.microsoft.com/office/word/2010/wordml" xmlns:w15="http://schemas.microsoft.com/office/word/2012/wordml" xmlns:w16cex="http://schemas.microsoft.com/office/word/2018/wordml/cex" xmlns:w16cid="http://schemas.microsoft.com/office/word/2016/wordml/cid" xmlns:w16="http://schemas.microsoft.com/office/word/2018/wordml" xmlns:w16du="http://schemas.microsoft.com/office/word/2023/wordml/word16du" xmlns:w16sdtdh="http://schemas.microsoft.com/office/word/2020/wordml/sdtdatahash" xmlns:w16sdtfl="http://schemas.microsoft.com/office/word/2024/wordml/sdtformatlock" xmlns:w16se="http://schemas.microsoft.com/office/word/2015/wordml/symex" xmlns:wpg="http://schemas.microsoft.com/office/word/2010/wordprocessingGroup" xmlns:wpi="http://schemas.microsoft.com/office/word/2010/wordprocessingInk" xmlns:wne="http://schemas.microsoft.com/office/word/2006/wordml" xmlns:wps="http://schemas.microsoft.com/office/word/2010/wordprocessingShape" mc:Ignorable="w14 w15 w16se w16cid w16 w16cex w16sdtdh w16sdtfl w16du wp14">
-  <w:p>
-    <w:pPr>
-      <w:pStyle w:val="Header"/>
-    </w:pPr>
-  </w:p>
-</w:hdr>
 </file>
 
 <file path=word/numbering.xml><?xml version="1.0" encoding="utf-8"?>
@@ -3186,7 +3210,7 @@
         <w:rFonts w:hint="default"/>
       </w:rPr>
     </w:lvl>
-    <w:lvl w:ilvl="1" w:tplc="0C090019" w:tentative="1">
+    <w:lvl w:ilvl="1" w:tplc="0C090019">
       <w:start w:val="1"/>
       <w:numFmt w:val="lowerLetter"/>
       <w:lvlText w:val="%2."/>
@@ -5162,7 +5186,6 @@
   <w:style w:type="character" w:default="1" w:styleId="DefaultParagraphFont">
     <w:name w:val="Default Paragraph Font"/>
     <w:uiPriority w:val="1"/>
-    <w:semiHidden/>
     <w:unhideWhenUsed/>
   </w:style>
   <w:style w:type="table" w:default="1" w:styleId="TableNormal">

</xml_diff>